<commit_message>
Loan Agreement Changes (BC Refi)
Loan Agreement Changes
</commit_message>
<xml_diff>
--- a/SMSF/Refi/BC/5. Loan Agreement Offer IO.docx
+++ b/SMSF/Refi/BC/5. Loan Agreement Offer IO.docx
@@ -2334,12 +2334,12 @@
               <w:pStyle w:val="TableTextStyle"/>
               <w:ind w:left="0"/>
               <w:rPr>
-                <w:b/>
+                <w:bCs/>
               </w:rPr>
             </w:pPr>
             <w:r>
               <w:rPr>
-                <w:b/>
+                <w:bCs/>
               </w:rPr>
               <w:t>{%p if app_fee is not none %}</w:t>
             </w:r>
@@ -2349,12 +2349,12 @@
               <w:pStyle w:val="TableTextStyle"/>
               <w:ind w:left="0"/>
               <w:rPr>
-                <w:b/>
+                <w:bCs/>
               </w:rPr>
             </w:pPr>
             <w:r>
               <w:rPr>
-                <w:b/>
+                <w:bCs/>
               </w:rPr>
               <w:t>${{ "{:,.2f}".format(app_fee | float) }}</w:t>
             </w:r>
@@ -2369,7 +2369,7 @@
             </w:pPr>
             <w:r>
               <w:rPr>
-                <w:b/>
+                <w:bCs/>
               </w:rPr>
               <w:t>{%p endif %}</w:t>
             </w:r>
@@ -2842,12 +2842,12 @@
               <w:pStyle w:val="TableTextStyle"/>
               <w:ind w:left="0"/>
               <w:rPr>
-                <w:b/>
+                <w:bCs/>
               </w:rPr>
             </w:pPr>
             <w:r>
               <w:rPr>
-                <w:b/>
+                <w:bCs/>
               </w:rPr>
               <w:t>${{ "{:,.2f}".format(LMI_Fee | float) }}</w:t>
             </w:r>
@@ -18081,6 +18081,7 @@
   <w:style w:type="character" w:default="1" w:styleId="DefaultParagraphFont">
     <w:name w:val="Default Paragraph Font"/>
     <w:uiPriority w:val="1"/>
+    <w:semiHidden/>
     <w:unhideWhenUsed/>
   </w:style>
   <w:style w:type="table" w:default="1" w:styleId="TableNormal">
@@ -34517,17 +34518,19 @@
 </file>
 
 <file path=customXml/item1.xml><?xml version="1.0" encoding="utf-8"?>
-<p:properties xmlns:p="http://schemas.microsoft.com/office/2006/metadata/properties" xmlns:xsi="http://www.w3.org/2001/XMLSchema-instance" xmlns:pc="http://schemas.microsoft.com/office/infopath/2007/PartnerControls">
-  <documentManagement>
-    <TaxCatchAll xmlns="c4b59322-e056-4817-8454-f8ce34aa6c3e" xsi:nil="true"/>
-    <lcf76f155ced4ddcb4097134ff3c332f xmlns="e0e6279b-b432-4863-b31f-04904ae7d781">
-      <Terms xmlns="http://schemas.microsoft.com/office/infopath/2007/PartnerControls"/>
-    </lcf76f155ced4ddcb4097134ff3c332f>
-  </documentManagement>
-</p:properties>
+<?mso-contentType ?>
+<FormTemplates xmlns="http://schemas.microsoft.com/sharepoint/v3/contenttype/forms">
+  <Display>DocumentLibraryForm</Display>
+  <Edit>DocumentLibraryForm</Edit>
+  <New>DocumentLibraryForm</New>
+</FormTemplates>
 </file>
 
 <file path=customXml/item2.xml><?xml version="1.0" encoding="utf-8"?>
+<b:Sources xmlns:b="http://schemas.openxmlformats.org/officeDocument/2006/bibliography" xmlns="http://schemas.openxmlformats.org/officeDocument/2006/bibliography" SelectedStyle="\APA.XSL" StyleName="APA"/>
+</file>
+
+<file path=customXml/item3.xml><?xml version="1.0" encoding="utf-8"?>
 <ct:contentTypeSchema xmlns:ct="http://schemas.microsoft.com/office/2006/metadata/contentType" xmlns:ma="http://schemas.microsoft.com/office/2006/metadata/properties/metaAttributes" ct:_="" ma:_="" ma:contentTypeName="Document" ma:contentTypeID="0x01010080D3A79A1824994592368C0CBDA2F82C" ma:contentTypeVersion="18" ma:contentTypeDescription="Create a new document." ma:contentTypeScope="" ma:versionID="b243e17534484b7c37d23434f68694c8">
   <xsd:schema xmlns:xsd="http://www.w3.org/2001/XMLSchema" xmlns:xs="http://www.w3.org/2001/XMLSchema" xmlns:p="http://schemas.microsoft.com/office/2006/metadata/properties" xmlns:ns2="e0e6279b-b432-4863-b31f-04904ae7d781" xmlns:ns3="c4b59322-e056-4817-8454-f8ce34aa6c3e" targetNamespace="http://schemas.microsoft.com/office/2006/metadata/properties" ma:root="true" ma:fieldsID="9e7c8ec7911ccc421f40284666a6302a" ns2:_="" ns3:_="">
     <xsd:import namespace="e0e6279b-b432-4863-b31f-04904ae7d781"/>
@@ -34782,31 +34785,34 @@
 </ct:contentTypeSchema>
 </file>
 
-<file path=customXml/item3.xml><?xml version="1.0" encoding="utf-8"?>
-<b:Sources xmlns:b="http://schemas.openxmlformats.org/officeDocument/2006/bibliography" xmlns="http://schemas.openxmlformats.org/officeDocument/2006/bibliography" SelectedStyle="\APA.XSL" StyleName="APA"/>
-</file>
-
 <file path=customXml/item4.xml><?xml version="1.0" encoding="utf-8"?>
-<?mso-contentType ?>
-<FormTemplates xmlns="http://schemas.microsoft.com/sharepoint/v3/contenttype/forms">
-  <Display>DocumentLibraryForm</Display>
-  <Edit>DocumentLibraryForm</Edit>
-  <New>DocumentLibraryForm</New>
-</FormTemplates>
+<p:properties xmlns:p="http://schemas.microsoft.com/office/2006/metadata/properties" xmlns:xsi="http://www.w3.org/2001/XMLSchema-instance" xmlns:pc="http://schemas.microsoft.com/office/infopath/2007/PartnerControls">
+  <documentManagement>
+    <TaxCatchAll xmlns="c4b59322-e056-4817-8454-f8ce34aa6c3e" xsi:nil="true"/>
+    <lcf76f155ced4ddcb4097134ff3c332f xmlns="e0e6279b-b432-4863-b31f-04904ae7d781">
+      <Terms xmlns="http://schemas.microsoft.com/office/infopath/2007/PartnerControls"/>
+    </lcf76f155ced4ddcb4097134ff3c332f>
+  </documentManagement>
+</p:properties>
 </file>
 
 <file path=customXml/itemProps1.xml><?xml version="1.0" encoding="utf-8"?>
-<ds:datastoreItem xmlns:ds="http://schemas.openxmlformats.org/officeDocument/2006/customXml" ds:itemID="{642AD242-678C-478D-A444-6B6E83C888A7}">
+<ds:datastoreItem xmlns:ds="http://schemas.openxmlformats.org/officeDocument/2006/customXml" ds:itemID="{A1B76404-E46D-48D7-B76F-88F029841A37}">
   <ds:schemaRefs>
-    <ds:schemaRef ds:uri="http://schemas.microsoft.com/office/2006/metadata/properties"/>
-    <ds:schemaRef ds:uri="http://schemas.microsoft.com/office/infopath/2007/PartnerControls"/>
-    <ds:schemaRef ds:uri="c4b59322-e056-4817-8454-f8ce34aa6c3e"/>
-    <ds:schemaRef ds:uri="e0e6279b-b432-4863-b31f-04904ae7d781"/>
+    <ds:schemaRef ds:uri="http://schemas.microsoft.com/sharepoint/v3/contenttype/forms"/>
   </ds:schemaRefs>
 </ds:datastoreItem>
 </file>
 
 <file path=customXml/itemProps2.xml><?xml version="1.0" encoding="utf-8"?>
+<ds:datastoreItem xmlns:ds="http://schemas.openxmlformats.org/officeDocument/2006/customXml" ds:itemID="{0B244A12-BCF1-4DF9-B5D4-EE0F5817E79B}">
+  <ds:schemaRefs>
+    <ds:schemaRef ds:uri="http://schemas.openxmlformats.org/officeDocument/2006/bibliography"/>
+  </ds:schemaRefs>
+</ds:datastoreItem>
+</file>
+
+<file path=customXml/itemProps3.xml><?xml version="1.0" encoding="utf-8"?>
 <ds:datastoreItem xmlns:ds="http://schemas.openxmlformats.org/officeDocument/2006/customXml" ds:itemID="{E05EED33-11B3-4C24-9299-F6456302E098}">
   <ds:schemaRefs>
     <ds:schemaRef ds:uri="http://schemas.microsoft.com/office/2006/metadata/contentType"/>
@@ -34825,18 +34831,13 @@
 </ds:datastoreItem>
 </file>
 
-<file path=customXml/itemProps3.xml><?xml version="1.0" encoding="utf-8"?>
-<ds:datastoreItem xmlns:ds="http://schemas.openxmlformats.org/officeDocument/2006/customXml" ds:itemID="{0B244A12-BCF1-4DF9-B5D4-EE0F5817E79B}">
+<file path=customXml/itemProps4.xml><?xml version="1.0" encoding="utf-8"?>
+<ds:datastoreItem xmlns:ds="http://schemas.openxmlformats.org/officeDocument/2006/customXml" ds:itemID="{642AD242-678C-478D-A444-6B6E83C888A7}">
   <ds:schemaRefs>
-    <ds:schemaRef ds:uri="http://schemas.openxmlformats.org/officeDocument/2006/bibliography"/>
-  </ds:schemaRefs>
-</ds:datastoreItem>
-</file>
-
-<file path=customXml/itemProps4.xml><?xml version="1.0" encoding="utf-8"?>
-<ds:datastoreItem xmlns:ds="http://schemas.openxmlformats.org/officeDocument/2006/customXml" ds:itemID="{A1B76404-E46D-48D7-B76F-88F029841A37}">
-  <ds:schemaRefs>
-    <ds:schemaRef ds:uri="http://schemas.microsoft.com/sharepoint/v3/contenttype/forms"/>
+    <ds:schemaRef ds:uri="http://schemas.microsoft.com/office/2006/metadata/properties"/>
+    <ds:schemaRef ds:uri="http://schemas.microsoft.com/office/infopath/2007/PartnerControls"/>
+    <ds:schemaRef ds:uri="c4b59322-e056-4817-8454-f8ce34aa6c3e"/>
+    <ds:schemaRef ds:uri="e0e6279b-b432-4863-b31f-04904ae7d781"/>
   </ds:schemaRefs>
 </ds:datastoreItem>
 </file>
</xml_diff>